<commit_message>
update ProjB with scene graph
</commit_message>
<xml_diff>
--- a/ProjectB/ZhangHaoProjB/ZhangHao_ProjB.docx
+++ b/ProjectB/ZhangHaoProjB/ZhangHao_ProjB.docx
@@ -419,24 +419,14 @@
       <w:r>
         <w:t xml:space="preserve">Figure </w:t>
       </w:r>
-      <w:r>
-        <w:fldChar w:fldCharType="begin"/>
-      </w:r>
-      <w:r>
-        <w:instrText xml:space="preserve"> SEQ Figure \* ARABIC </w:instrText>
-      </w:r>
-      <w:r>
-        <w:fldChar w:fldCharType="separate"/>
-      </w:r>
-      <w:r>
-        <w:rPr>
-          <w:noProof/>
-        </w:rPr>
-        <w:t>1</w:t>
-      </w:r>
-      <w:r>
-        <w:fldChar w:fldCharType="end"/>
-      </w:r>
+      <w:fldSimple w:instr=" SEQ Figure \* ARABIC ">
+        <w:r>
+          <w:rPr>
+            <w:noProof/>
+          </w:rPr>
+          <w:t>1</w:t>
+        </w:r>
+      </w:fldSimple>
       <w:r>
         <w:t xml:space="preserve"> </w:t>
       </w:r>
@@ -616,24 +606,14 @@
       <w:r>
         <w:t xml:space="preserve">Figure </w:t>
       </w:r>
-      <w:r>
-        <w:fldChar w:fldCharType="begin"/>
-      </w:r>
-      <w:r>
-        <w:instrText xml:space="preserve"> SEQ Figure \* ARABIC </w:instrText>
-      </w:r>
-      <w:r>
-        <w:fldChar w:fldCharType="separate"/>
-      </w:r>
-      <w:r>
-        <w:rPr>
-          <w:noProof/>
-        </w:rPr>
-        <w:t>2</w:t>
-      </w:r>
-      <w:r>
-        <w:fldChar w:fldCharType="end"/>
-      </w:r>
+      <w:fldSimple w:instr=" SEQ Figure \* ARABIC ">
+        <w:r>
+          <w:rPr>
+            <w:noProof/>
+          </w:rPr>
+          <w:t>2</w:t>
+        </w:r>
+      </w:fldSimple>
       <w:r>
         <w:t xml:space="preserve"> </w:t>
       </w:r>
@@ -756,24 +736,14 @@
       <w:r>
         <w:t xml:space="preserve">Figure </w:t>
       </w:r>
-      <w:r>
-        <w:fldChar w:fldCharType="begin"/>
-      </w:r>
-      <w:r>
-        <w:instrText xml:space="preserve"> SEQ Figure \* ARABIC </w:instrText>
-      </w:r>
-      <w:r>
-        <w:fldChar w:fldCharType="separate"/>
-      </w:r>
-      <w:r>
-        <w:rPr>
-          <w:noProof/>
-        </w:rPr>
-        <w:t>3</w:t>
-      </w:r>
-      <w:r>
-        <w:fldChar w:fldCharType="end"/>
-      </w:r>
+      <w:fldSimple w:instr=" SEQ Figure \* ARABIC ">
+        <w:r>
+          <w:rPr>
+            <w:noProof/>
+          </w:rPr>
+          <w:t>3</w:t>
+        </w:r>
+      </w:fldSimple>
       <w:r>
         <w:t xml:space="preserve"> </w:t>
       </w:r>
@@ -884,24 +854,14 @@
       <w:r>
         <w:t xml:space="preserve">Figure </w:t>
       </w:r>
-      <w:r>
-        <w:fldChar w:fldCharType="begin"/>
-      </w:r>
-      <w:r>
-        <w:instrText xml:space="preserve"> SEQ Figure \* ARABIC </w:instrText>
-      </w:r>
-      <w:r>
-        <w:fldChar w:fldCharType="separate"/>
-      </w:r>
-      <w:r>
-        <w:rPr>
-          <w:noProof/>
-        </w:rPr>
-        <w:t>4</w:t>
-      </w:r>
-      <w:r>
-        <w:fldChar w:fldCharType="end"/>
-      </w:r>
+      <w:fldSimple w:instr=" SEQ Figure \* ARABIC ">
+        <w:r>
+          <w:rPr>
+            <w:noProof/>
+          </w:rPr>
+          <w:t>4</w:t>
+        </w:r>
+      </w:fldSimple>
       <w:r>
         <w:t xml:space="preserve"> </w:t>
       </w:r>
@@ -926,6 +886,8 @@
         <w:spacing w:line="360" w:lineRule="auto"/>
         <w:rPr>
           <w:rFonts w:ascii="Times New Roman" w:hAnsi="Times New Roman" w:cs="Times New Roman"/>
+          <w:sz w:val="24"/>
+          <w:szCs w:val="24"/>
         </w:rPr>
       </w:pPr>
       <w:r>
@@ -1016,6 +978,14 @@
         </w:rPr>
         <w:t xml:space="preserve"> keys tilt up/down.</w:t>
       </w:r>
+    </w:p>
+    <w:p>
+      <w:pPr>
+        <w:spacing w:line="360" w:lineRule="auto"/>
+        <w:rPr>
+          <w:rFonts w:ascii="Times New Roman" w:hAnsi="Times New Roman" w:cs="Times New Roman"/>
+        </w:rPr>
+      </w:pPr>
     </w:p>
     <w:sectPr>
       <w:pgSz w:w="12240" w:h="15840"/>
@@ -1425,7 +1395,7 @@
   <w:style w:type="paragraph" w:default="1" w:styleId="Normal">
     <w:name w:val="Normal"/>
     <w:qFormat/>
-    <w:rsid w:val="00293E5F"/>
+    <w:rsid w:val="00145FE5"/>
   </w:style>
   <w:style w:type="paragraph" w:styleId="Heading1">
     <w:name w:val="heading 1"/>

</xml_diff>